<commit_message>
doc: update daily standup meeting 19 notes
</commit_message>
<xml_diff>
--- a/Documents/Meeting Minutes/daily_standup_meeting_19.docx
+++ b/Documents/Meeting Minutes/daily_standup_meeting_19.docx
@@ -11,10 +11,10 @@
       <w:tblPr>
         <w:tblW w:w="0" w:type="dxa"/>
         <w:tblBorders>
-          <w:top w:val="outset" w:color="auto" w:sz="6" w:space="0"/>
-          <w:left w:val="outset" w:color="auto" w:sz="6" w:space="0"/>
-          <w:bottom w:val="outset" w:color="auto" w:sz="6" w:space="0"/>
-          <w:right w:val="outset" w:color="auto" w:sz="6" w:space="0"/>
+          <w:top w:val="outset" w:sz="6" w:space="0" w:color="auto"/>
+          <w:left w:val="outset" w:sz="6" w:space="0" w:color="auto"/>
+          <w:bottom w:val="outset" w:sz="6" w:space="0" w:color="auto"/>
+          <w:right w:val="outset" w:sz="6" w:space="0" w:color="auto"/>
         </w:tblBorders>
         <w:tblCellMar>
           <w:left w:w="0" w:type="dxa"/>
@@ -34,17 +34,25 @@
           <w:tcPr>
             <w:tcW w:w="4500" w:type="dxa"/>
             <w:tcBorders>
-              <w:top w:val="single" w:color="auto" w:sz="6" w:space="0"/>
-              <w:left w:val="single" w:color="auto" w:sz="6" w:space="0"/>
-              <w:bottom w:val="single" w:color="auto" w:sz="6" w:space="0"/>
-              <w:right w:val="single" w:color="auto" w:sz="6" w:space="0"/>
+              <w:top w:val="single" w:sz="6" w:space="0" w:color="auto"/>
+              <w:left w:val="single" w:sz="6" w:space="0" w:color="auto"/>
+              <w:bottom w:val="single" w:sz="6" w:space="0" w:color="auto"/>
+              <w:right w:val="single" w:sz="6" w:space="0" w:color="auto"/>
             </w:tcBorders>
             <w:shd w:val="clear" w:color="auto" w:fill="auto"/>
             <w:hideMark/>
           </w:tcPr>
           <w:p>
             <w:r>
-              <w:t>Project Name: GoCar Ltd. </w:t>
+              <w:t xml:space="preserve">Project Name: </w:t>
+            </w:r>
+            <w:proofErr w:type="spellStart"/>
+            <w:r>
+              <w:t>GoCar</w:t>
+            </w:r>
+            <w:proofErr w:type="spellEnd"/>
+            <w:r>
+              <w:t xml:space="preserve"> Ltd. </w:t>
             </w:r>
           </w:p>
         </w:tc>
@@ -52,17 +60,25 @@
           <w:tcPr>
             <w:tcW w:w="4500" w:type="dxa"/>
             <w:tcBorders>
-              <w:top w:val="single" w:color="auto" w:sz="6" w:space="0"/>
-              <w:left w:val="single" w:color="auto" w:sz="6" w:space="0"/>
-              <w:bottom w:val="single" w:color="auto" w:sz="6" w:space="0"/>
-              <w:right w:val="single" w:color="auto" w:sz="6" w:space="0"/>
+              <w:top w:val="single" w:sz="6" w:space="0" w:color="auto"/>
+              <w:left w:val="single" w:sz="6" w:space="0" w:color="auto"/>
+              <w:bottom w:val="single" w:sz="6" w:space="0" w:color="auto"/>
+              <w:right w:val="single" w:sz="6" w:space="0" w:color="auto"/>
             </w:tcBorders>
             <w:shd w:val="clear" w:color="auto" w:fill="auto"/>
             <w:hideMark/>
           </w:tcPr>
           <w:p>
             <w:r>
-              <w:t>Group Name: GoCar Ltd. </w:t>
+              <w:t xml:space="preserve">Group Name: </w:t>
+            </w:r>
+            <w:proofErr w:type="spellStart"/>
+            <w:r>
+              <w:t>GoCar</w:t>
+            </w:r>
+            <w:proofErr w:type="spellEnd"/>
+            <w:r>
+              <w:t xml:space="preserve"> Ltd. </w:t>
             </w:r>
           </w:p>
         </w:tc>
@@ -75,10 +91,10 @@
           <w:tcPr>
             <w:tcW w:w="4500" w:type="dxa"/>
             <w:tcBorders>
-              <w:top w:val="single" w:color="auto" w:sz="6" w:space="0"/>
-              <w:left w:val="single" w:color="auto" w:sz="6" w:space="0"/>
-              <w:bottom w:val="single" w:color="auto" w:sz="6" w:space="0"/>
-              <w:right w:val="single" w:color="auto" w:sz="6" w:space="0"/>
+              <w:top w:val="single" w:sz="6" w:space="0" w:color="auto"/>
+              <w:left w:val="single" w:sz="6" w:space="0" w:color="auto"/>
+              <w:bottom w:val="single" w:sz="6" w:space="0" w:color="auto"/>
+              <w:right w:val="single" w:sz="6" w:space="0" w:color="auto"/>
             </w:tcBorders>
             <w:shd w:val="clear" w:color="auto" w:fill="auto"/>
             <w:hideMark/>
@@ -88,10 +104,7 @@
               <w:t xml:space="preserve">Sprint Number: </w:t>
             </w:r>
             <w:r>
-              <w:t>1</w:t>
-            </w:r>
-            <w:r>
-              <w:t>9</w:t>
+              <w:t>19</w:t>
             </w:r>
           </w:p>
           <w:p>
@@ -104,10 +117,10 @@
           <w:tcPr>
             <w:tcW w:w="4500" w:type="dxa"/>
             <w:tcBorders>
-              <w:top w:val="single" w:color="auto" w:sz="6" w:space="0"/>
-              <w:left w:val="single" w:color="auto" w:sz="6" w:space="0"/>
-              <w:bottom w:val="single" w:color="auto" w:sz="6" w:space="0"/>
-              <w:right w:val="single" w:color="auto" w:sz="6" w:space="0"/>
+              <w:top w:val="single" w:sz="6" w:space="0" w:color="auto"/>
+              <w:left w:val="single" w:sz="6" w:space="0" w:color="auto"/>
+              <w:bottom w:val="single" w:sz="6" w:space="0" w:color="auto"/>
+              <w:right w:val="single" w:sz="6" w:space="0" w:color="auto"/>
             </w:tcBorders>
             <w:shd w:val="clear" w:color="auto" w:fill="auto"/>
             <w:hideMark/>
@@ -117,10 +130,7 @@
               <w:t>Date and Time:</w:t>
             </w:r>
             <w:r>
-              <w:t xml:space="preserve"> </w:t>
-            </w:r>
-            <w:r>
-              <w:t>31</w:t>
+              <w:t xml:space="preserve"> 31</w:t>
             </w:r>
             <w:r>
               <w:rPr>
@@ -180,8 +190,6 @@
       </w:r>
       <w:r>
         <w:tab/>
-      </w:r>
-      <w:r>
         <w:t xml:space="preserve">Attended? </w:t>
       </w:r>
       <w:r>
@@ -206,8 +214,6 @@
       </w:r>
       <w:r>
         <w:tab/>
-      </w:r>
-      <w:r>
         <w:t xml:space="preserve">Favour Esset </w:t>
       </w:r>
       <w:r>
@@ -224,8 +230,6 @@
       </w:r>
       <w:r>
         <w:tab/>
-      </w:r>
-      <w:r>
         <w:t xml:space="preserve">Attended? </w:t>
       </w:r>
       <w:r>
@@ -250,10 +254,13 @@
       </w:r>
       <w:r>
         <w:tab/>
-      </w:r>
-      <w:r>
-        <w:t>Koller Melanie Turinabo</w:t>
-      </w:r>
+        <w:t xml:space="preserve">Koller Melanie </w:t>
+      </w:r>
+      <w:proofErr w:type="spellStart"/>
+      <w:r>
+        <w:t>Turinabo</w:t>
+      </w:r>
+      <w:proofErr w:type="spellEnd"/>
       <w:r>
         <w:tab/>
       </w:r>
@@ -262,8 +269,6 @@
       </w:r>
       <w:r>
         <w:tab/>
-      </w:r>
-      <w:r>
         <w:t xml:space="preserve">Attended? </w:t>
       </w:r>
       <w:r>
@@ -282,19 +287,12 @@
           <w:ilvl w:val="0"/>
           <w:numId w:val="4"/>
         </w:numPr>
-        <w:rPr/>
-      </w:pPr>
-      <w:r>
-        <w:rPr/>
+      </w:pPr>
+      <w:r>
         <w:t>Name:</w:t>
       </w:r>
       <w:r>
-        <w:rPr/>
-        <w:t xml:space="preserve"> Samuel</w:t>
-      </w:r>
-      <w:r>
-        <w:rPr/>
-        <w:t xml:space="preserve"> Kingsley</w:t>
+        <w:t xml:space="preserve"> Samuel Kingsley</w:t>
       </w:r>
       <w:r>
         <w:tab/>
@@ -307,9 +305,6 @@
       </w:r>
       <w:r>
         <w:tab/>
-      </w:r>
-      <w:r>
-        <w:rPr/>
         <w:t xml:space="preserve">Attended? </w:t>
       </w:r>
       <w:r>
@@ -319,7 +314,6 @@
         <w:t>YES</w:t>
       </w:r>
       <w:r>
-        <w:rPr/>
         <w:t>/NO  </w:t>
       </w:r>
     </w:p>
@@ -329,17 +323,14 @@
           <w:ilvl w:val="0"/>
           <w:numId w:val="5"/>
         </w:numPr>
-        <w:rPr/>
-      </w:pPr>
-      <w:r>
-        <w:rPr/>
+      </w:pPr>
+      <w:r>
         <w:t>Name:</w:t>
       </w:r>
       <w:r>
         <w:tab/>
       </w:r>
       <w:r>
-        <w:rPr/>
         <w:t>Iwuagwu Nkem</w:t>
       </w:r>
       <w:r>
@@ -352,11 +343,9 @@
         <w:tab/>
       </w:r>
       <w:r>
-        <w:rPr/>
         <w:t xml:space="preserve">             </w:t>
       </w:r>
       <w:r>
-        <w:rPr/>
         <w:t>Attended? YES/NO </w:t>
       </w:r>
     </w:p>
@@ -397,65 +386,51 @@
           <w:ilvl w:val="0"/>
           <w:numId w:val="6"/>
         </w:numPr>
-        <w:rPr/>
-      </w:pPr>
-      <w:r>
-        <w:rPr/>
-        <w:t xml:space="preserve">What did you </w:t>
-      </w:r>
-      <w:r>
-        <w:rPr/>
-        <w:t>accomplish</w:t>
-      </w:r>
-      <w:r>
-        <w:rPr/>
-        <w:t xml:space="preserve"> yesterday?   </w:t>
+      </w:pPr>
+      <w:r>
+        <w:t>What did you accomplish yesterday?   </w:t>
       </w:r>
     </w:p>
     <w:p>
       <w:pPr>
         <w:ind w:left="720"/>
         <w:rPr>
-          <w:rFonts w:ascii="Aptos" w:hAnsi="Aptos" w:eastAsia="Aptos" w:cs="Aptos"/>
-          <w:noProof w:val="0"/>
-          <w:sz w:val="22"/>
-          <w:szCs w:val="22"/>
-          <w:lang w:val="en-GB"/>
+          <w:rFonts w:ascii="Aptos" w:eastAsia="Aptos" w:hAnsi="Aptos" w:cs="Aptos"/>
         </w:rPr>
       </w:pPr>
       <w:r>
         <w:rPr>
-          <w:rFonts w:ascii="Aptos" w:hAnsi="Aptos" w:eastAsia="Aptos" w:cs="Aptos"/>
-          <w:b w:val="0"/>
-          <w:bCs w:val="0"/>
-          <w:i w:val="0"/>
-          <w:iCs w:val="0"/>
-          <w:caps w:val="0"/>
-          <w:smallCaps w:val="0"/>
-          <w:noProof w:val="0"/>
-          <w:color w:val="000000" w:themeColor="text1" w:themeTint="FF" w:themeShade="FF"/>
-          <w:sz w:val="22"/>
-          <w:szCs w:val="22"/>
-          <w:lang w:val="en-GB"/>
+          <w:rFonts w:ascii="Aptos" w:eastAsia="Aptos" w:hAnsi="Aptos" w:cs="Aptos"/>
+          <w:color w:val="000000" w:themeColor="text1"/>
         </w:rPr>
-        <w:t>Continue writing code for the test cases using Moq.</w:t>
-      </w:r>
-    </w:p>
-    <w:p>
-      <w:pPr>
-        <w:ind w:left="0"/>
-      </w:pPr>
-    </w:p>
+        <w:t xml:space="preserve">Continue writing code for the test cases using </w:t>
+      </w:r>
+      <w:proofErr w:type="spellStart"/>
+      <w:r>
+        <w:rPr>
+          <w:rFonts w:ascii="Aptos" w:eastAsia="Aptos" w:hAnsi="Aptos" w:cs="Aptos"/>
+          <w:color w:val="000000" w:themeColor="text1"/>
+        </w:rPr>
+        <w:t>Moq</w:t>
+      </w:r>
+      <w:proofErr w:type="spellEnd"/>
+      <w:r>
+        <w:rPr>
+          <w:rFonts w:ascii="Aptos" w:eastAsia="Aptos" w:hAnsi="Aptos" w:cs="Aptos"/>
+          <w:color w:val="000000" w:themeColor="text1"/>
+        </w:rPr>
+        <w:t>.</w:t>
+      </w:r>
+    </w:p>
+    <w:p/>
     <w:p>
       <w:pPr>
         <w:numPr>
           <w:ilvl w:val="0"/>
           <w:numId w:val="7"/>
         </w:numPr>
-        <w:rPr/>
-      </w:pPr>
-      <w:r>
-        <w:rPr/>
+      </w:pPr>
+      <w:r>
         <w:t>What will you do today? </w:t>
       </w:r>
     </w:p>
@@ -463,27 +438,13 @@
       <w:pPr>
         <w:ind w:left="720"/>
         <w:rPr>
-          <w:rFonts w:ascii="Aptos" w:hAnsi="Aptos" w:eastAsia="Aptos" w:cs="Aptos"/>
-          <w:noProof w:val="0"/>
-          <w:sz w:val="22"/>
-          <w:szCs w:val="22"/>
-          <w:lang w:val="en-GB"/>
+          <w:rFonts w:ascii="Aptos" w:eastAsia="Aptos" w:hAnsi="Aptos" w:cs="Aptos"/>
         </w:rPr>
       </w:pPr>
       <w:r>
         <w:rPr>
-          <w:rFonts w:ascii="Aptos" w:hAnsi="Aptos" w:eastAsia="Aptos" w:cs="Aptos"/>
-          <w:b w:val="0"/>
-          <w:bCs w:val="0"/>
-          <w:i w:val="0"/>
-          <w:iCs w:val="0"/>
-          <w:caps w:val="0"/>
-          <w:smallCaps w:val="0"/>
-          <w:noProof w:val="0"/>
-          <w:color w:val="000000" w:themeColor="text1" w:themeTint="FF" w:themeShade="FF"/>
-          <w:sz w:val="22"/>
-          <w:szCs w:val="22"/>
-          <w:lang w:val="en-GB"/>
+          <w:rFonts w:ascii="Aptos" w:eastAsia="Aptos" w:hAnsi="Aptos" w:cs="Aptos"/>
+          <w:color w:val="000000" w:themeColor="text1"/>
         </w:rPr>
         <w:t>Writing code for the test cases.</w:t>
       </w:r>
@@ -498,7 +459,6 @@
         <w:ind w:left="720"/>
       </w:pPr>
       <w:r>
-        <w:rPr/>
         <w:t>What obstacles are impeding your progress? </w:t>
       </w:r>
     </w:p>
@@ -506,23 +466,28 @@
     <w:p>
       <w:r>
         <w:rPr>
-          <w:b w:val="1"/>
-          <w:bCs w:val="1"/>
+          <w:b/>
+          <w:bCs/>
           <w:u w:val="single"/>
         </w:rPr>
         <w:t>Team Member (2): Name:</w:t>
       </w:r>
       <w:r>
-        <w:rPr/>
         <w:t> </w:t>
       </w:r>
       <w:r>
-        <w:rPr/>
         <w:t xml:space="preserve">Koller </w:t>
       </w:r>
       <w:r>
-        <w:rPr/>
-        <w:t>Melanie Turinabo </w:t>
+        <w:t xml:space="preserve">Melanie </w:t>
+      </w:r>
+      <w:proofErr w:type="spellStart"/>
+      <w:r>
+        <w:t>Turinabo</w:t>
+      </w:r>
+      <w:proofErr w:type="spellEnd"/>
+      <w:r>
+        <w:t> </w:t>
       </w:r>
     </w:p>
     <w:p>
@@ -541,19 +506,15 @@
         <w:ind w:left="720"/>
       </w:pPr>
       <w:r>
-        <w:rPr/>
         <w:t> </w:t>
       </w:r>
       <w:r>
-        <w:rPr/>
         <w:t xml:space="preserve">populated </w:t>
       </w:r>
       <w:r>
-        <w:rPr/>
         <w:t>LinkedList</w:t>
       </w:r>
       <w:r>
-        <w:rPr/>
         <w:t xml:space="preserve"> methods</w:t>
       </w:r>
     </w:p>
@@ -570,27 +531,19 @@
     </w:p>
     <w:p>
       <w:r>
-        <w:rPr/>
         <w:t> </w:t>
       </w:r>
       <w:r>
         <w:tab/>
       </w:r>
       <w:r>
-        <w:rPr/>
         <w:t xml:space="preserve">Error handling for </w:t>
       </w:r>
       <w:r>
-        <w:rPr/>
         <w:t>find</w:t>
       </w:r>
       <w:r>
-        <w:rPr/>
-        <w:t xml:space="preserve"> </w:t>
-      </w:r>
-      <w:r>
-        <w:rPr/>
-        <w:t>method</w:t>
+        <w:t xml:space="preserve"> method</w:t>
       </w:r>
     </w:p>
     <w:p>
@@ -642,16 +595,27 @@
         </w:numPr>
       </w:pPr>
       <w:r>
+        <w:lastRenderedPageBreak/>
         <w:t> </w:t>
       </w:r>
       <w:r>
-        <w:t>Add</w:t>
-      </w:r>
-      <w:r>
-        <w:t>ed</w:t>
-      </w:r>
-      <w:r>
-        <w:t xml:space="preserve"> Hashtable check functionality to check if rental hashtable is empty.</w:t>
+        <w:t xml:space="preserve">Added </w:t>
+      </w:r>
+      <w:proofErr w:type="spellStart"/>
+      <w:r>
+        <w:t>Hashtable</w:t>
+      </w:r>
+      <w:proofErr w:type="spellEnd"/>
+      <w:r>
+        <w:t xml:space="preserve"> check functionality to check if rental </w:t>
+      </w:r>
+      <w:proofErr w:type="spellStart"/>
+      <w:r>
+        <w:t>hashtable</w:t>
+      </w:r>
+      <w:proofErr w:type="spellEnd"/>
+      <w:r>
+        <w:t xml:space="preserve"> is empty.</w:t>
       </w:r>
     </w:p>
     <w:p>
@@ -707,24 +671,17 @@
     </w:p>
     <w:p>
       <w:r>
-        <w:t> </w:t>
-      </w:r>
-    </w:p>
-    <w:p>
-      <w:r>
         <w:rPr>
-          <w:b w:val="1"/>
-          <w:bCs w:val="1"/>
+          <w:b/>
+          <w:bCs/>
           <w:u w:val="single"/>
         </w:rPr>
         <w:t>Team Member (4): Name: </w:t>
       </w:r>
       <w:r>
-        <w:rPr/>
         <w:t> </w:t>
       </w:r>
       <w:r>
-        <w:rPr/>
         <w:t xml:space="preserve"> Samuel Kingsley</w:t>
       </w:r>
     </w:p>
@@ -741,25 +698,16 @@
     </w:p>
     <w:p>
       <w:r>
-        <w:rPr/>
         <w:t>Answer: </w:t>
       </w:r>
       <w:r>
-        <w:rPr/>
         <w:t xml:space="preserve"> </w:t>
       </w:r>
       <w:r>
-        <w:rPr/>
         <w:t>fixed</w:t>
       </w:r>
       <w:r>
-        <w:rPr/>
         <w:t xml:space="preserve"> bugs</w:t>
-      </w:r>
-    </w:p>
-    <w:p>
-      <w:r>
-        <w:t> </w:t>
       </w:r>
     </w:p>
     <w:p>
@@ -780,21 +728,13 @@
     </w:p>
     <w:p>
       <w:r>
-        <w:rPr/>
         <w:t>Answer: </w:t>
       </w:r>
       <w:r>
-        <w:rPr/>
         <w:t xml:space="preserve">fix </w:t>
       </w:r>
       <w:r>
-        <w:rPr/>
         <w:t>bugs</w:t>
-      </w:r>
-    </w:p>
-    <w:p>
-      <w:r>
-        <w:t> </w:t>
       </w:r>
     </w:p>
     <w:p>
@@ -815,11 +755,9 @@
     </w:p>
     <w:p>
       <w:r>
-        <w:rPr/>
         <w:t>Answer: </w:t>
       </w:r>
       <w:r>
-        <w:rPr/>
         <w:t xml:space="preserve"> battery issues with my pc</w:t>
       </w:r>
     </w:p>
@@ -830,29 +768,17 @@
     </w:p>
     <w:p>
       <w:r>
-        <w:t> </w:t>
-      </w:r>
-    </w:p>
-    <w:p>
-      <w:r>
-        <w:t> </w:t>
-      </w:r>
-    </w:p>
-    <w:p>
-      <w:r>
         <w:rPr>
-          <w:b w:val="1"/>
-          <w:bCs w:val="1"/>
+          <w:b/>
+          <w:bCs/>
           <w:u w:val="single"/>
         </w:rPr>
         <w:t>Team Member (5): Name: </w:t>
       </w:r>
       <w:r>
-        <w:rPr/>
         <w:t> </w:t>
       </w:r>
       <w:r>
-        <w:rPr/>
         <w:t>Iwuagwu Nkem</w:t>
       </w:r>
     </w:p>
@@ -869,61 +795,25 @@
     </w:p>
     <w:p>
       <w:pPr>
-        <w:spacing w:before="0" w:beforeAutospacing="off" w:after="240" w:afterAutospacing="off"/>
-      </w:pPr>
-      <w:r>
-        <w:rPr/>
+        <w:spacing w:after="240"/>
+      </w:pPr>
+      <w:r>
         <w:t>Answer:</w:t>
       </w:r>
       <w:r>
         <w:rPr>
-          <w:rFonts w:ascii="Aptos" w:hAnsi="Aptos" w:eastAsia="Aptos" w:cs="Aptos"/>
-          <w:noProof w:val="0"/>
-          <w:sz w:val="22"/>
-          <w:szCs w:val="22"/>
-          <w:lang w:val="en-GB"/>
+          <w:rFonts w:ascii="Aptos" w:eastAsia="Aptos" w:hAnsi="Aptos" w:cs="Aptos"/>
         </w:rPr>
         <w:t xml:space="preserve"> </w:t>
       </w:r>
       <w:r>
         <w:rPr>
-          <w:rFonts w:ascii="Aptos" w:hAnsi="Aptos" w:eastAsia="Aptos" w:cs="Aptos"/>
-          <w:noProof w:val="0"/>
-          <w:sz w:val="22"/>
-          <w:szCs w:val="22"/>
-          <w:lang w:val="en-GB"/>
+          <w:rFonts w:ascii="Aptos" w:eastAsia="Aptos" w:hAnsi="Aptos" w:cs="Aptos"/>
         </w:rPr>
         <w:t>Cover page finalized. All documents compiled.</w:t>
       </w:r>
     </w:p>
-    <w:p>
-      <w:pPr>
-        <w:spacing w:before="0" w:beforeAutospacing="off" w:after="240" w:afterAutospacing="off"/>
-        <w:rPr>
-          <w:rFonts w:ascii="Aptos" w:hAnsi="Aptos" w:eastAsia="Aptos" w:cs="Aptos"/>
-          <w:noProof w:val="0"/>
-          <w:sz w:val="22"/>
-          <w:szCs w:val="22"/>
-          <w:lang w:val="en-GB"/>
-        </w:rPr>
-      </w:pPr>
-    </w:p>
-    <w:p>
-      <w:r>
-        <w:rPr/>
-        <w:t> </w:t>
-      </w:r>
-    </w:p>
-    <w:p>
-      <w:r>
-        <w:t> </w:t>
-      </w:r>
-    </w:p>
-    <w:p>
-      <w:r>
-        <w:t> </w:t>
-      </w:r>
-    </w:p>
+    <w:p/>
     <w:p>
       <w:pPr>
         <w:numPr>
@@ -937,49 +827,22 @@
     </w:p>
     <w:p>
       <w:pPr>
-        <w:spacing w:before="0" w:beforeAutospacing="off" w:after="240" w:afterAutospacing="off"/>
-      </w:pPr>
-      <w:r>
-        <w:rPr/>
+        <w:spacing w:after="240"/>
+      </w:pPr>
+      <w:r>
         <w:t>Answer: </w:t>
       </w:r>
       <w:r>
         <w:rPr>
-          <w:rFonts w:ascii="Aptos" w:hAnsi="Aptos" w:eastAsia="Aptos" w:cs="Aptos"/>
-          <w:noProof w:val="0"/>
-          <w:sz w:val="22"/>
-          <w:szCs w:val="22"/>
-          <w:lang w:val="en-GB"/>
+          <w:rFonts w:ascii="Aptos" w:eastAsia="Aptos" w:hAnsi="Aptos" w:cs="Aptos"/>
         </w:rPr>
         <w:t xml:space="preserve"> </w:t>
       </w:r>
       <w:r>
         <w:rPr>
-          <w:rFonts w:ascii="Aptos" w:hAnsi="Aptos" w:eastAsia="Aptos" w:cs="Aptos"/>
-          <w:noProof w:val="0"/>
-          <w:sz w:val="22"/>
-          <w:szCs w:val="22"/>
-          <w:lang w:val="en-GB"/>
+          <w:rFonts w:ascii="Aptos" w:eastAsia="Aptos" w:hAnsi="Aptos" w:cs="Aptos"/>
         </w:rPr>
-        <w:t>Today will focus on practice Q&amp;A, including technical topics from McMillan such as hashing strategies (pp. 182–186).</w:t>
-      </w:r>
-    </w:p>
-    <w:p>
-      <w:pPr>
-        <w:spacing w:before="0" w:beforeAutospacing="off" w:after="240" w:afterAutospacing="off"/>
-        <w:rPr>
-          <w:rFonts w:ascii="Aptos" w:hAnsi="Aptos" w:eastAsia="Aptos" w:cs="Aptos"/>
-          <w:noProof w:val="0"/>
-          <w:sz w:val="22"/>
-          <w:szCs w:val="22"/>
-          <w:lang w:val="en-GB"/>
-        </w:rPr>
-      </w:pPr>
-    </w:p>
-    <w:p/>
-    <w:p>
-      <w:r>
-        <w:t> </w:t>
+        <w:t>Today will focus on practice Q&amp;A, including technical topics from (pp. 182–186).</w:t>
       </w:r>
     </w:p>
     <w:p>
@@ -1000,37 +863,16 @@
     </w:p>
     <w:p>
       <w:pPr>
-        <w:spacing w:before="0" w:beforeAutospacing="off" w:after="240" w:afterAutospacing="off"/>
-      </w:pPr>
-      <w:r>
-        <w:rPr/>
+        <w:spacing w:after="240"/>
+      </w:pPr>
+      <w:r>
         <w:t>Answer: </w:t>
       </w:r>
       <w:r>
         <w:rPr>
-          <w:rFonts w:ascii="Aptos" w:hAnsi="Aptos" w:eastAsia="Aptos" w:cs="Aptos"/>
-          <w:noProof w:val="0"/>
-          <w:sz w:val="22"/>
-          <w:szCs w:val="22"/>
-          <w:lang w:val="en-GB"/>
+          <w:rFonts w:ascii="Aptos" w:eastAsia="Aptos" w:hAnsi="Aptos" w:cs="Aptos"/>
         </w:rPr>
         <w:t xml:space="preserve"> Juggling presentation prep and other coursework.</w:t>
-      </w:r>
-    </w:p>
-    <w:p/>
-    <w:p>
-      <w:r>
-        <w:t> </w:t>
-      </w:r>
-    </w:p>
-    <w:p>
-      <w:r>
-        <w:t> </w:t>
-      </w:r>
-    </w:p>
-    <w:p>
-      <w:r>
-        <w:t> </w:t>
       </w:r>
     </w:p>
     <w:p>
@@ -1054,10 +896,8 @@
     </w:p>
     <w:p/>
     <w:p/>
-    <w:p/>
-    <w:p/>
     <w:sectPr>
-      <w:pgSz w:w="11906" w:h="16838" w:orient="portrait"/>
+      <w:pgSz w:w="11906" w:h="16838"/>
       <w:pgMar w:top="1440" w:right="1440" w:bottom="1440" w:left="1440" w:header="708" w:footer="708" w:gutter="0"/>
       <w:cols w:space="708"/>
       <w:docGrid w:linePitch="360"/>
@@ -1197,7 +1037,7 @@
         <w:ind w:left="720" w:hanging="360"/>
       </w:pPr>
       <w:rPr>
-        <w:rFonts w:hint="default" w:ascii="Symbol" w:hAnsi="Symbol"/>
+        <w:rFonts w:ascii="Symbol" w:hAnsi="Symbol" w:hint="default"/>
         <w:sz w:val="20"/>
       </w:rPr>
     </w:lvl>
@@ -1213,7 +1053,7 @@
         <w:ind w:left="1440" w:hanging="360"/>
       </w:pPr>
       <w:rPr>
-        <w:rFonts w:hint="default" w:ascii="Symbol" w:hAnsi="Symbol"/>
+        <w:rFonts w:ascii="Symbol" w:hAnsi="Symbol" w:hint="default"/>
         <w:sz w:val="20"/>
       </w:rPr>
     </w:lvl>
@@ -1229,7 +1069,7 @@
         <w:ind w:left="2160" w:hanging="360"/>
       </w:pPr>
       <w:rPr>
-        <w:rFonts w:hint="default" w:ascii="Symbol" w:hAnsi="Symbol"/>
+        <w:rFonts w:ascii="Symbol" w:hAnsi="Symbol" w:hint="default"/>
         <w:sz w:val="20"/>
       </w:rPr>
     </w:lvl>
@@ -1245,7 +1085,7 @@
         <w:ind w:left="2880" w:hanging="360"/>
       </w:pPr>
       <w:rPr>
-        <w:rFonts w:hint="default" w:ascii="Symbol" w:hAnsi="Symbol"/>
+        <w:rFonts w:ascii="Symbol" w:hAnsi="Symbol" w:hint="default"/>
         <w:sz w:val="20"/>
       </w:rPr>
     </w:lvl>
@@ -1261,7 +1101,7 @@
         <w:ind w:left="3600" w:hanging="360"/>
       </w:pPr>
       <w:rPr>
-        <w:rFonts w:hint="default" w:ascii="Symbol" w:hAnsi="Symbol"/>
+        <w:rFonts w:ascii="Symbol" w:hAnsi="Symbol" w:hint="default"/>
         <w:sz w:val="20"/>
       </w:rPr>
     </w:lvl>
@@ -1277,7 +1117,7 @@
         <w:ind w:left="4320" w:hanging="360"/>
       </w:pPr>
       <w:rPr>
-        <w:rFonts w:hint="default" w:ascii="Symbol" w:hAnsi="Symbol"/>
+        <w:rFonts w:ascii="Symbol" w:hAnsi="Symbol" w:hint="default"/>
         <w:sz w:val="20"/>
       </w:rPr>
     </w:lvl>
@@ -1293,7 +1133,7 @@
         <w:ind w:left="5040" w:hanging="360"/>
       </w:pPr>
       <w:rPr>
-        <w:rFonts w:hint="default" w:ascii="Symbol" w:hAnsi="Symbol"/>
+        <w:rFonts w:ascii="Symbol" w:hAnsi="Symbol" w:hint="default"/>
         <w:sz w:val="20"/>
       </w:rPr>
     </w:lvl>
@@ -1309,7 +1149,7 @@
         <w:ind w:left="5760" w:hanging="360"/>
       </w:pPr>
       <w:rPr>
-        <w:rFonts w:hint="default" w:ascii="Symbol" w:hAnsi="Symbol"/>
+        <w:rFonts w:ascii="Symbol" w:hAnsi="Symbol" w:hint="default"/>
         <w:sz w:val="20"/>
       </w:rPr>
     </w:lvl>
@@ -1325,7 +1165,7 @@
         <w:ind w:left="6480" w:hanging="360"/>
       </w:pPr>
       <w:rPr>
-        <w:rFonts w:hint="default" w:ascii="Symbol" w:hAnsi="Symbol"/>
+        <w:rFonts w:ascii="Symbol" w:hAnsi="Symbol" w:hint="default"/>
         <w:sz w:val="20"/>
       </w:rPr>
     </w:lvl>
@@ -1685,7 +1525,7 @@
         <w:ind w:left="720" w:hanging="360"/>
       </w:pPr>
       <w:rPr>
-        <w:rFonts w:hint="default" w:ascii="Symbol" w:hAnsi="Symbol"/>
+        <w:rFonts w:ascii="Symbol" w:hAnsi="Symbol" w:hint="default"/>
         <w:sz w:val="20"/>
       </w:rPr>
     </w:lvl>
@@ -1701,7 +1541,7 @@
         <w:ind w:left="1440" w:hanging="360"/>
       </w:pPr>
       <w:rPr>
-        <w:rFonts w:hint="default" w:ascii="Symbol" w:hAnsi="Symbol"/>
+        <w:rFonts w:ascii="Symbol" w:hAnsi="Symbol" w:hint="default"/>
         <w:sz w:val="20"/>
       </w:rPr>
     </w:lvl>
@@ -1717,7 +1557,7 @@
         <w:ind w:left="2160" w:hanging="360"/>
       </w:pPr>
       <w:rPr>
-        <w:rFonts w:hint="default" w:ascii="Symbol" w:hAnsi="Symbol"/>
+        <w:rFonts w:ascii="Symbol" w:hAnsi="Symbol" w:hint="default"/>
         <w:sz w:val="20"/>
       </w:rPr>
     </w:lvl>
@@ -1733,7 +1573,7 @@
         <w:ind w:left="2880" w:hanging="360"/>
       </w:pPr>
       <w:rPr>
-        <w:rFonts w:hint="default" w:ascii="Symbol" w:hAnsi="Symbol"/>
+        <w:rFonts w:ascii="Symbol" w:hAnsi="Symbol" w:hint="default"/>
         <w:sz w:val="20"/>
       </w:rPr>
     </w:lvl>
@@ -1749,7 +1589,7 @@
         <w:ind w:left="3600" w:hanging="360"/>
       </w:pPr>
       <w:rPr>
-        <w:rFonts w:hint="default" w:ascii="Symbol" w:hAnsi="Symbol"/>
+        <w:rFonts w:ascii="Symbol" w:hAnsi="Symbol" w:hint="default"/>
         <w:sz w:val="20"/>
       </w:rPr>
     </w:lvl>
@@ -1765,7 +1605,7 @@
         <w:ind w:left="4320" w:hanging="360"/>
       </w:pPr>
       <w:rPr>
-        <w:rFonts w:hint="default" w:ascii="Symbol" w:hAnsi="Symbol"/>
+        <w:rFonts w:ascii="Symbol" w:hAnsi="Symbol" w:hint="default"/>
         <w:sz w:val="20"/>
       </w:rPr>
     </w:lvl>
@@ -1781,7 +1621,7 @@
         <w:ind w:left="5040" w:hanging="360"/>
       </w:pPr>
       <w:rPr>
-        <w:rFonts w:hint="default" w:ascii="Symbol" w:hAnsi="Symbol"/>
+        <w:rFonts w:ascii="Symbol" w:hAnsi="Symbol" w:hint="default"/>
         <w:sz w:val="20"/>
       </w:rPr>
     </w:lvl>
@@ -1797,7 +1637,7 @@
         <w:ind w:left="5760" w:hanging="360"/>
       </w:pPr>
       <w:rPr>
-        <w:rFonts w:hint="default" w:ascii="Symbol" w:hAnsi="Symbol"/>
+        <w:rFonts w:ascii="Symbol" w:hAnsi="Symbol" w:hint="default"/>
         <w:sz w:val="20"/>
       </w:rPr>
     </w:lvl>
@@ -1813,7 +1653,7 @@
         <w:ind w:left="6480" w:hanging="360"/>
       </w:pPr>
       <w:rPr>
-        <w:rFonts w:hint="default" w:ascii="Symbol" w:hAnsi="Symbol"/>
+        <w:rFonts w:ascii="Symbol" w:hAnsi="Symbol" w:hint="default"/>
         <w:sz w:val="20"/>
       </w:rPr>
     </w:lvl>
@@ -2399,7 +2239,7 @@
         <w:ind w:left="720" w:hanging="360"/>
       </w:pPr>
       <w:rPr>
-        <w:rFonts w:hint="default" w:ascii="Symbol" w:hAnsi="Symbol"/>
+        <w:rFonts w:ascii="Symbol" w:hAnsi="Symbol" w:hint="default"/>
         <w:sz w:val="20"/>
       </w:rPr>
     </w:lvl>
@@ -2415,7 +2255,7 @@
         <w:ind w:left="1440" w:hanging="360"/>
       </w:pPr>
       <w:rPr>
-        <w:rFonts w:hint="default" w:ascii="Symbol" w:hAnsi="Symbol"/>
+        <w:rFonts w:ascii="Symbol" w:hAnsi="Symbol" w:hint="default"/>
         <w:sz w:val="20"/>
       </w:rPr>
     </w:lvl>
@@ -2431,7 +2271,7 @@
         <w:ind w:left="2160" w:hanging="360"/>
       </w:pPr>
       <w:rPr>
-        <w:rFonts w:hint="default" w:ascii="Symbol" w:hAnsi="Symbol"/>
+        <w:rFonts w:ascii="Symbol" w:hAnsi="Symbol" w:hint="default"/>
         <w:sz w:val="20"/>
       </w:rPr>
     </w:lvl>
@@ -2447,7 +2287,7 @@
         <w:ind w:left="2880" w:hanging="360"/>
       </w:pPr>
       <w:rPr>
-        <w:rFonts w:hint="default" w:ascii="Symbol" w:hAnsi="Symbol"/>
+        <w:rFonts w:ascii="Symbol" w:hAnsi="Symbol" w:hint="default"/>
         <w:sz w:val="20"/>
       </w:rPr>
     </w:lvl>
@@ -2463,7 +2303,7 @@
         <w:ind w:left="3600" w:hanging="360"/>
       </w:pPr>
       <w:rPr>
-        <w:rFonts w:hint="default" w:ascii="Symbol" w:hAnsi="Symbol"/>
+        <w:rFonts w:ascii="Symbol" w:hAnsi="Symbol" w:hint="default"/>
         <w:sz w:val="20"/>
       </w:rPr>
     </w:lvl>
@@ -2479,7 +2319,7 @@
         <w:ind w:left="4320" w:hanging="360"/>
       </w:pPr>
       <w:rPr>
-        <w:rFonts w:hint="default" w:ascii="Symbol" w:hAnsi="Symbol"/>
+        <w:rFonts w:ascii="Symbol" w:hAnsi="Symbol" w:hint="default"/>
         <w:sz w:val="20"/>
       </w:rPr>
     </w:lvl>
@@ -2495,7 +2335,7 @@
         <w:ind w:left="5040" w:hanging="360"/>
       </w:pPr>
       <w:rPr>
-        <w:rFonts w:hint="default" w:ascii="Symbol" w:hAnsi="Symbol"/>
+        <w:rFonts w:ascii="Symbol" w:hAnsi="Symbol" w:hint="default"/>
         <w:sz w:val="20"/>
       </w:rPr>
     </w:lvl>
@@ -2511,7 +2351,7 @@
         <w:ind w:left="5760" w:hanging="360"/>
       </w:pPr>
       <w:rPr>
-        <w:rFonts w:hint="default" w:ascii="Symbol" w:hAnsi="Symbol"/>
+        <w:rFonts w:ascii="Symbol" w:hAnsi="Symbol" w:hint="default"/>
         <w:sz w:val="20"/>
       </w:rPr>
     </w:lvl>
@@ -2527,7 +2367,7 @@
         <w:ind w:left="6480" w:hanging="360"/>
       </w:pPr>
       <w:rPr>
-        <w:rFonts w:hint="default" w:ascii="Symbol" w:hAnsi="Symbol"/>
+        <w:rFonts w:ascii="Symbol" w:hAnsi="Symbol" w:hint="default"/>
         <w:sz w:val="20"/>
       </w:rPr>
     </w:lvl>
@@ -2661,7 +2501,7 @@
         <w:ind w:left="720" w:hanging="360"/>
       </w:pPr>
       <w:rPr>
-        <w:rFonts w:hint="default" w:ascii="Symbol" w:hAnsi="Symbol"/>
+        <w:rFonts w:ascii="Symbol" w:hAnsi="Symbol" w:hint="default"/>
         <w:sz w:val="20"/>
       </w:rPr>
     </w:lvl>
@@ -2677,7 +2517,7 @@
         <w:ind w:left="1440" w:hanging="360"/>
       </w:pPr>
       <w:rPr>
-        <w:rFonts w:hint="default" w:ascii="Symbol" w:hAnsi="Symbol"/>
+        <w:rFonts w:ascii="Symbol" w:hAnsi="Symbol" w:hint="default"/>
         <w:sz w:val="20"/>
       </w:rPr>
     </w:lvl>
@@ -2693,7 +2533,7 @@
         <w:ind w:left="2160" w:hanging="360"/>
       </w:pPr>
       <w:rPr>
-        <w:rFonts w:hint="default" w:ascii="Symbol" w:hAnsi="Symbol"/>
+        <w:rFonts w:ascii="Symbol" w:hAnsi="Symbol" w:hint="default"/>
         <w:sz w:val="20"/>
       </w:rPr>
     </w:lvl>
@@ -2709,7 +2549,7 @@
         <w:ind w:left="2880" w:hanging="360"/>
       </w:pPr>
       <w:rPr>
-        <w:rFonts w:hint="default" w:ascii="Symbol" w:hAnsi="Symbol"/>
+        <w:rFonts w:ascii="Symbol" w:hAnsi="Symbol" w:hint="default"/>
         <w:sz w:val="20"/>
       </w:rPr>
     </w:lvl>
@@ -2725,7 +2565,7 @@
         <w:ind w:left="3600" w:hanging="360"/>
       </w:pPr>
       <w:rPr>
-        <w:rFonts w:hint="default" w:ascii="Symbol" w:hAnsi="Symbol"/>
+        <w:rFonts w:ascii="Symbol" w:hAnsi="Symbol" w:hint="default"/>
         <w:sz w:val="20"/>
       </w:rPr>
     </w:lvl>
@@ -2741,7 +2581,7 @@
         <w:ind w:left="4320" w:hanging="360"/>
       </w:pPr>
       <w:rPr>
-        <w:rFonts w:hint="default" w:ascii="Symbol" w:hAnsi="Symbol"/>
+        <w:rFonts w:ascii="Symbol" w:hAnsi="Symbol" w:hint="default"/>
         <w:sz w:val="20"/>
       </w:rPr>
     </w:lvl>
@@ -2757,7 +2597,7 @@
         <w:ind w:left="5040" w:hanging="360"/>
       </w:pPr>
       <w:rPr>
-        <w:rFonts w:hint="default" w:ascii="Symbol" w:hAnsi="Symbol"/>
+        <w:rFonts w:ascii="Symbol" w:hAnsi="Symbol" w:hint="default"/>
         <w:sz w:val="20"/>
       </w:rPr>
     </w:lvl>
@@ -2773,7 +2613,7 @@
         <w:ind w:left="5760" w:hanging="360"/>
       </w:pPr>
       <w:rPr>
-        <w:rFonts w:hint="default" w:ascii="Symbol" w:hAnsi="Symbol"/>
+        <w:rFonts w:ascii="Symbol" w:hAnsi="Symbol" w:hint="default"/>
         <w:sz w:val="20"/>
       </w:rPr>
     </w:lvl>
@@ -2789,7 +2629,7 @@
         <w:ind w:left="6480" w:hanging="360"/>
       </w:pPr>
       <w:rPr>
-        <w:rFonts w:hint="default" w:ascii="Symbol" w:hAnsi="Symbol"/>
+        <w:rFonts w:ascii="Symbol" w:hAnsi="Symbol" w:hint="default"/>
         <w:sz w:val="20"/>
       </w:rPr>
     </w:lvl>
@@ -3259,7 +3099,7 @@
         <w:ind w:left="2160" w:hanging="360"/>
       </w:pPr>
       <w:rPr>
-        <w:rFonts w:hint="default" w:ascii="Symbol" w:hAnsi="Symbol"/>
+        <w:rFonts w:ascii="Symbol" w:hAnsi="Symbol" w:hint="default"/>
       </w:rPr>
     </w:lvl>
     <w:lvl w:ilvl="1" w:tplc="08090003" w:tentative="1">
@@ -3271,7 +3111,7 @@
         <w:ind w:left="2880" w:hanging="360"/>
       </w:pPr>
       <w:rPr>
-        <w:rFonts w:hint="default" w:ascii="Courier New" w:hAnsi="Courier New" w:cs="Courier New"/>
+        <w:rFonts w:ascii="Courier New" w:hAnsi="Courier New" w:cs="Courier New" w:hint="default"/>
       </w:rPr>
     </w:lvl>
     <w:lvl w:ilvl="2" w:tplc="08090005" w:tentative="1">
@@ -3283,7 +3123,7 @@
         <w:ind w:left="3600" w:hanging="360"/>
       </w:pPr>
       <w:rPr>
-        <w:rFonts w:hint="default" w:ascii="Wingdings" w:hAnsi="Wingdings"/>
+        <w:rFonts w:ascii="Wingdings" w:hAnsi="Wingdings" w:hint="default"/>
       </w:rPr>
     </w:lvl>
     <w:lvl w:ilvl="3" w:tplc="08090001" w:tentative="1">
@@ -3295,7 +3135,7 @@
         <w:ind w:left="4320" w:hanging="360"/>
       </w:pPr>
       <w:rPr>
-        <w:rFonts w:hint="default" w:ascii="Symbol" w:hAnsi="Symbol"/>
+        <w:rFonts w:ascii="Symbol" w:hAnsi="Symbol" w:hint="default"/>
       </w:rPr>
     </w:lvl>
     <w:lvl w:ilvl="4" w:tplc="08090003" w:tentative="1">
@@ -3307,7 +3147,7 @@
         <w:ind w:left="5040" w:hanging="360"/>
       </w:pPr>
       <w:rPr>
-        <w:rFonts w:hint="default" w:ascii="Courier New" w:hAnsi="Courier New" w:cs="Courier New"/>
+        <w:rFonts w:ascii="Courier New" w:hAnsi="Courier New" w:cs="Courier New" w:hint="default"/>
       </w:rPr>
     </w:lvl>
     <w:lvl w:ilvl="5" w:tplc="08090005" w:tentative="1">
@@ -3319,7 +3159,7 @@
         <w:ind w:left="5760" w:hanging="360"/>
       </w:pPr>
       <w:rPr>
-        <w:rFonts w:hint="default" w:ascii="Wingdings" w:hAnsi="Wingdings"/>
+        <w:rFonts w:ascii="Wingdings" w:hAnsi="Wingdings" w:hint="default"/>
       </w:rPr>
     </w:lvl>
     <w:lvl w:ilvl="6" w:tplc="08090001" w:tentative="1">
@@ -3331,7 +3171,7 @@
         <w:ind w:left="6480" w:hanging="360"/>
       </w:pPr>
       <w:rPr>
-        <w:rFonts w:hint="default" w:ascii="Symbol" w:hAnsi="Symbol"/>
+        <w:rFonts w:ascii="Symbol" w:hAnsi="Symbol" w:hint="default"/>
       </w:rPr>
     </w:lvl>
     <w:lvl w:ilvl="7" w:tplc="08090003" w:tentative="1">
@@ -3343,7 +3183,7 @@
         <w:ind w:left="7200" w:hanging="360"/>
       </w:pPr>
       <w:rPr>
-        <w:rFonts w:hint="default" w:ascii="Courier New" w:hAnsi="Courier New" w:cs="Courier New"/>
+        <w:rFonts w:ascii="Courier New" w:hAnsi="Courier New" w:cs="Courier New" w:hint="default"/>
       </w:rPr>
     </w:lvl>
     <w:lvl w:ilvl="8" w:tplc="08090005" w:tentative="1">
@@ -3355,7 +3195,7 @@
         <w:ind w:left="7920" w:hanging="360"/>
       </w:pPr>
       <w:rPr>
-        <w:rFonts w:hint="default" w:ascii="Wingdings" w:hAnsi="Wingdings"/>
+        <w:rFonts w:ascii="Wingdings" w:hAnsi="Wingdings" w:hint="default"/>
       </w:rPr>
     </w:lvl>
   </w:abstractNum>
@@ -3488,7 +3328,7 @@
         <w:ind w:left="720" w:hanging="360"/>
       </w:pPr>
       <w:rPr>
-        <w:rFonts w:hint="default" w:ascii="Symbol" w:hAnsi="Symbol"/>
+        <w:rFonts w:ascii="Symbol" w:hAnsi="Symbol" w:hint="default"/>
         <w:sz w:val="20"/>
       </w:rPr>
     </w:lvl>
@@ -3504,7 +3344,7 @@
         <w:ind w:left="1440" w:hanging="360"/>
       </w:pPr>
       <w:rPr>
-        <w:rFonts w:hint="default" w:ascii="Symbol" w:hAnsi="Symbol"/>
+        <w:rFonts w:ascii="Symbol" w:hAnsi="Symbol" w:hint="default"/>
         <w:sz w:val="20"/>
       </w:rPr>
     </w:lvl>
@@ -3520,7 +3360,7 @@
         <w:ind w:left="2160" w:hanging="360"/>
       </w:pPr>
       <w:rPr>
-        <w:rFonts w:hint="default" w:ascii="Symbol" w:hAnsi="Symbol"/>
+        <w:rFonts w:ascii="Symbol" w:hAnsi="Symbol" w:hint="default"/>
         <w:sz w:val="20"/>
       </w:rPr>
     </w:lvl>
@@ -3536,7 +3376,7 @@
         <w:ind w:left="2880" w:hanging="360"/>
       </w:pPr>
       <w:rPr>
-        <w:rFonts w:hint="default" w:ascii="Symbol" w:hAnsi="Symbol"/>
+        <w:rFonts w:ascii="Symbol" w:hAnsi="Symbol" w:hint="default"/>
         <w:sz w:val="20"/>
       </w:rPr>
     </w:lvl>
@@ -3552,7 +3392,7 @@
         <w:ind w:left="3600" w:hanging="360"/>
       </w:pPr>
       <w:rPr>
-        <w:rFonts w:hint="default" w:ascii="Symbol" w:hAnsi="Symbol"/>
+        <w:rFonts w:ascii="Symbol" w:hAnsi="Symbol" w:hint="default"/>
         <w:sz w:val="20"/>
       </w:rPr>
     </w:lvl>
@@ -3568,7 +3408,7 @@
         <w:ind w:left="4320" w:hanging="360"/>
       </w:pPr>
       <w:rPr>
-        <w:rFonts w:hint="default" w:ascii="Symbol" w:hAnsi="Symbol"/>
+        <w:rFonts w:ascii="Symbol" w:hAnsi="Symbol" w:hint="default"/>
         <w:sz w:val="20"/>
       </w:rPr>
     </w:lvl>
@@ -3584,7 +3424,7 @@
         <w:ind w:left="5040" w:hanging="360"/>
       </w:pPr>
       <w:rPr>
-        <w:rFonts w:hint="default" w:ascii="Symbol" w:hAnsi="Symbol"/>
+        <w:rFonts w:ascii="Symbol" w:hAnsi="Symbol" w:hint="default"/>
         <w:sz w:val="20"/>
       </w:rPr>
     </w:lvl>
@@ -3600,7 +3440,7 @@
         <w:ind w:left="5760" w:hanging="360"/>
       </w:pPr>
       <w:rPr>
-        <w:rFonts w:hint="default" w:ascii="Symbol" w:hAnsi="Symbol"/>
+        <w:rFonts w:ascii="Symbol" w:hAnsi="Symbol" w:hint="default"/>
         <w:sz w:val="20"/>
       </w:rPr>
     </w:lvl>
@@ -3616,7 +3456,7 @@
         <w:ind w:left="6480" w:hanging="360"/>
       </w:pPr>
       <w:rPr>
-        <w:rFonts w:hint="default" w:ascii="Symbol" w:hAnsi="Symbol"/>
+        <w:rFonts w:ascii="Symbol" w:hAnsi="Symbol" w:hint="default"/>
         <w:sz w:val="20"/>
       </w:rPr>
     </w:lvl>
@@ -3688,11 +3528,11 @@
 </file>
 
 <file path=word/styles.xml><?xml version="1.0" encoding="utf-8"?>
-<w:styles xmlns:wp14="http://schemas.microsoft.com/office/word/2010/wordprocessingDrawing" xmlns:mc="http://schemas.openxmlformats.org/markup-compatibility/2006" xmlns:r="http://schemas.openxmlformats.org/officeDocument/2006/relationships" xmlns:w="http://schemas.openxmlformats.org/wordprocessingml/2006/main" xmlns:w14="http://schemas.microsoft.com/office/word/2010/wordml" xmlns:w15="http://schemas.microsoft.com/office/word/2012/wordml" xmlns:w16cex="http://schemas.microsoft.com/office/word/2018/wordml/cex" xmlns:w16cid="http://schemas.microsoft.com/office/word/2016/wordml/cid" xmlns:w16="http://schemas.microsoft.com/office/word/2018/wordml" xmlns:w16du="http://schemas.microsoft.com/office/word/2023/wordml/word16du" xmlns:w16sdtdh="http://schemas.microsoft.com/office/word/2020/wordml/sdtdatahash" xmlns:w16sdtfl="http://schemas.microsoft.com/office/word/2024/wordml/sdtformatlock" xmlns:w16se="http://schemas.microsoft.com/office/word/2015/wordml/symex" mc:Ignorable="w14 w15 w16se w16cid w16 w16cex w16sdtdh w16sdtfl w16du wp14">
+<w:styles xmlns:mc="http://schemas.openxmlformats.org/markup-compatibility/2006" xmlns:r="http://schemas.openxmlformats.org/officeDocument/2006/relationships" xmlns:w="http://schemas.openxmlformats.org/wordprocessingml/2006/main" xmlns:w14="http://schemas.microsoft.com/office/word/2010/wordml" xmlns:w15="http://schemas.microsoft.com/office/word/2012/wordml" xmlns:w16cex="http://schemas.microsoft.com/office/word/2018/wordml/cex" xmlns:w16cid="http://schemas.microsoft.com/office/word/2016/wordml/cid" xmlns:w16="http://schemas.microsoft.com/office/word/2018/wordml" xmlns:w16du="http://schemas.microsoft.com/office/word/2023/wordml/word16du" xmlns:w16sdtdh="http://schemas.microsoft.com/office/word/2020/wordml/sdtdatahash" xmlns:w16sdtfl="http://schemas.microsoft.com/office/word/2024/wordml/sdtformatlock" xmlns:w16se="http://schemas.microsoft.com/office/word/2015/wordml/symex" mc:Ignorable="w14 w15 w16se w16cid w16 w16cex w16sdtdh w16sdtfl w16du">
   <w:docDefaults>
     <w:rPrDefault>
       <w:rPr>
-        <w:rFonts w:asciiTheme="minorHAnsi" w:hAnsiTheme="minorHAnsi" w:eastAsiaTheme="minorHAnsi" w:cstheme="minorBidi"/>
+        <w:rFonts w:asciiTheme="minorHAnsi" w:eastAsiaTheme="minorHAnsi" w:hAnsiTheme="minorHAnsi" w:cstheme="minorBidi"/>
         <w:kern w:val="2"/>
         <w:sz w:val="22"/>
         <w:szCs w:val="22"/>
@@ -3709,14 +3549,14 @@
   <w:latentStyles w:defLockedState="0" w:defUIPriority="99" w:defSemiHidden="0" w:defUnhideWhenUsed="0" w:defQFormat="0" w:count="376">
     <w:lsdException w:name="Normal" w:uiPriority="0" w:qFormat="1"/>
     <w:lsdException w:name="heading 1" w:uiPriority="9" w:qFormat="1"/>
-    <w:lsdException w:name="heading 2" w:uiPriority="9" w:semiHidden="1" w:unhideWhenUsed="1" w:qFormat="1"/>
-    <w:lsdException w:name="heading 3" w:uiPriority="9" w:semiHidden="1" w:unhideWhenUsed="1" w:qFormat="1"/>
-    <w:lsdException w:name="heading 4" w:uiPriority="9" w:semiHidden="1" w:unhideWhenUsed="1" w:qFormat="1"/>
-    <w:lsdException w:name="heading 5" w:uiPriority="9" w:semiHidden="1" w:unhideWhenUsed="1" w:qFormat="1"/>
-    <w:lsdException w:name="heading 6" w:uiPriority="9" w:semiHidden="1" w:unhideWhenUsed="1" w:qFormat="1"/>
-    <w:lsdException w:name="heading 7" w:uiPriority="9" w:semiHidden="1" w:unhideWhenUsed="1" w:qFormat="1"/>
-    <w:lsdException w:name="heading 8" w:uiPriority="9" w:semiHidden="1" w:unhideWhenUsed="1" w:qFormat="1"/>
-    <w:lsdException w:name="heading 9" w:uiPriority="9" w:semiHidden="1" w:unhideWhenUsed="1" w:qFormat="1"/>
+    <w:lsdException w:name="heading 2" w:semiHidden="1" w:uiPriority="9" w:unhideWhenUsed="1" w:qFormat="1"/>
+    <w:lsdException w:name="heading 3" w:semiHidden="1" w:uiPriority="9" w:unhideWhenUsed="1" w:qFormat="1"/>
+    <w:lsdException w:name="heading 4" w:semiHidden="1" w:uiPriority="9" w:unhideWhenUsed="1" w:qFormat="1"/>
+    <w:lsdException w:name="heading 5" w:semiHidden="1" w:uiPriority="9" w:unhideWhenUsed="1" w:qFormat="1"/>
+    <w:lsdException w:name="heading 6" w:semiHidden="1" w:uiPriority="9" w:unhideWhenUsed="1" w:qFormat="1"/>
+    <w:lsdException w:name="heading 7" w:semiHidden="1" w:uiPriority="9" w:unhideWhenUsed="1" w:qFormat="1"/>
+    <w:lsdException w:name="heading 8" w:semiHidden="1" w:uiPriority="9" w:unhideWhenUsed="1" w:qFormat="1"/>
+    <w:lsdException w:name="heading 9" w:semiHidden="1" w:uiPriority="9" w:unhideWhenUsed="1" w:qFormat="1"/>
     <w:lsdException w:name="index 1" w:semiHidden="1" w:unhideWhenUsed="1"/>
     <w:lsdException w:name="index 2" w:semiHidden="1" w:unhideWhenUsed="1"/>
     <w:lsdException w:name="index 3" w:semiHidden="1" w:unhideWhenUsed="1"/>
@@ -3726,22 +3566,22 @@
     <w:lsdException w:name="index 7" w:semiHidden="1" w:unhideWhenUsed="1"/>
     <w:lsdException w:name="index 8" w:semiHidden="1" w:unhideWhenUsed="1"/>
     <w:lsdException w:name="index 9" w:semiHidden="1" w:unhideWhenUsed="1"/>
-    <w:lsdException w:name="toc 1" w:uiPriority="39" w:semiHidden="1" w:unhideWhenUsed="1"/>
-    <w:lsdException w:name="toc 2" w:uiPriority="39" w:semiHidden="1" w:unhideWhenUsed="1"/>
-    <w:lsdException w:name="toc 3" w:uiPriority="39" w:semiHidden="1" w:unhideWhenUsed="1"/>
-    <w:lsdException w:name="toc 4" w:uiPriority="39" w:semiHidden="1" w:unhideWhenUsed="1"/>
-    <w:lsdException w:name="toc 5" w:uiPriority="39" w:semiHidden="1" w:unhideWhenUsed="1"/>
-    <w:lsdException w:name="toc 6" w:uiPriority="39" w:semiHidden="1" w:unhideWhenUsed="1"/>
-    <w:lsdException w:name="toc 7" w:uiPriority="39" w:semiHidden="1" w:unhideWhenUsed="1"/>
-    <w:lsdException w:name="toc 8" w:uiPriority="39" w:semiHidden="1" w:unhideWhenUsed="1"/>
-    <w:lsdException w:name="toc 9" w:uiPriority="39" w:semiHidden="1" w:unhideWhenUsed="1"/>
+    <w:lsdException w:name="toc 1" w:semiHidden="1" w:uiPriority="39" w:unhideWhenUsed="1"/>
+    <w:lsdException w:name="toc 2" w:semiHidden="1" w:uiPriority="39" w:unhideWhenUsed="1"/>
+    <w:lsdException w:name="toc 3" w:semiHidden="1" w:uiPriority="39" w:unhideWhenUsed="1"/>
+    <w:lsdException w:name="toc 4" w:semiHidden="1" w:uiPriority="39" w:unhideWhenUsed="1"/>
+    <w:lsdException w:name="toc 5" w:semiHidden="1" w:uiPriority="39" w:unhideWhenUsed="1"/>
+    <w:lsdException w:name="toc 6" w:semiHidden="1" w:uiPriority="39" w:unhideWhenUsed="1"/>
+    <w:lsdException w:name="toc 7" w:semiHidden="1" w:uiPriority="39" w:unhideWhenUsed="1"/>
+    <w:lsdException w:name="toc 8" w:semiHidden="1" w:uiPriority="39" w:unhideWhenUsed="1"/>
+    <w:lsdException w:name="toc 9" w:semiHidden="1" w:uiPriority="39" w:unhideWhenUsed="1"/>
     <w:lsdException w:name="Normal Indent" w:semiHidden="1" w:unhideWhenUsed="1"/>
     <w:lsdException w:name="footnote text" w:semiHidden="1" w:unhideWhenUsed="1"/>
     <w:lsdException w:name="annotation text" w:semiHidden="1" w:unhideWhenUsed="1"/>
     <w:lsdException w:name="header" w:semiHidden="1" w:unhideWhenUsed="1"/>
     <w:lsdException w:name="footer" w:semiHidden="1" w:unhideWhenUsed="1"/>
     <w:lsdException w:name="index heading" w:semiHidden="1" w:unhideWhenUsed="1"/>
-    <w:lsdException w:name="caption" w:uiPriority="35" w:semiHidden="1" w:unhideWhenUsed="1" w:qFormat="1"/>
+    <w:lsdException w:name="caption" w:semiHidden="1" w:uiPriority="35" w:unhideWhenUsed="1" w:qFormat="1"/>
     <w:lsdException w:name="table of figures" w:semiHidden="1" w:unhideWhenUsed="1"/>
     <w:lsdException w:name="envelope address" w:semiHidden="1" w:unhideWhenUsed="1"/>
     <w:lsdException w:name="envelope return" w:semiHidden="1" w:unhideWhenUsed="1"/>
@@ -3772,7 +3612,7 @@
     <w:lsdException w:name="Title" w:uiPriority="10" w:qFormat="1"/>
     <w:lsdException w:name="Closing" w:semiHidden="1" w:unhideWhenUsed="1"/>
     <w:lsdException w:name="Signature" w:semiHidden="1" w:unhideWhenUsed="1"/>
-    <w:lsdException w:name="Default Paragraph Font" w:uiPriority="1" w:semiHidden="1" w:unhideWhenUsed="1"/>
+    <w:lsdException w:name="Default Paragraph Font" w:semiHidden="1" w:uiPriority="1" w:unhideWhenUsed="1"/>
     <w:lsdException w:name="Body Text" w:semiHidden="1" w:unhideWhenUsed="1"/>
     <w:lsdException w:name="Body Text Indent" w:semiHidden="1" w:unhideWhenUsed="1"/>
     <w:lsdException w:name="List Continue" w:semiHidden="1" w:unhideWhenUsed="1"/>
@@ -3972,8 +3812,8 @@
     <w:lsdException w:name="Subtle Reference" w:uiPriority="31" w:qFormat="1"/>
     <w:lsdException w:name="Intense Reference" w:uiPriority="32" w:qFormat="1"/>
     <w:lsdException w:name="Book Title" w:uiPriority="33" w:qFormat="1"/>
-    <w:lsdException w:name="Bibliography" w:uiPriority="37" w:semiHidden="1" w:unhideWhenUsed="1"/>
-    <w:lsdException w:name="TOC Heading" w:uiPriority="39" w:semiHidden="1" w:unhideWhenUsed="1" w:qFormat="1"/>
+    <w:lsdException w:name="Bibliography" w:semiHidden="1" w:uiPriority="37" w:unhideWhenUsed="1"/>
+    <w:lsdException w:name="TOC Heading" w:semiHidden="1" w:uiPriority="39" w:unhideWhenUsed="1" w:qFormat="1"/>
     <w:lsdException w:name="Plain Table 1" w:uiPriority="41"/>
     <w:lsdException w:name="Plain Table 2" w:uiPriority="42"/>
     <w:lsdException w:name="Plain Table 3" w:uiPriority="43"/>
@@ -4084,7 +3924,7 @@
     <w:lsdException w:name="Unresolved Mention" w:semiHidden="1" w:unhideWhenUsed="1"/>
     <w:lsdException w:name="Smart Link" w:semiHidden="1" w:unhideWhenUsed="1"/>
   </w:latentStyles>
-  <w:style w:type="paragraph" w:styleId="Normal" w:default="1">
+  <w:style w:type="paragraph" w:default="1" w:styleId="Normal">
     <w:name w:val="Normal"/>
     <w:qFormat/>
     <w:rsid w:val="00A0189B"/>
@@ -4104,7 +3944,7 @@
       <w:outlineLvl w:val="0"/>
     </w:pPr>
     <w:rPr>
-      <w:rFonts w:asciiTheme="majorHAnsi" w:hAnsiTheme="majorHAnsi" w:eastAsiaTheme="majorEastAsia" w:cstheme="majorBidi"/>
+      <w:rFonts w:asciiTheme="majorHAnsi" w:eastAsiaTheme="majorEastAsia" w:hAnsiTheme="majorHAnsi" w:cstheme="majorBidi"/>
       <w:color w:val="2E74B5" w:themeColor="accent1" w:themeShade="BF"/>
       <w:sz w:val="40"/>
       <w:szCs w:val="40"/>
@@ -4127,7 +3967,7 @@
       <w:outlineLvl w:val="1"/>
     </w:pPr>
     <w:rPr>
-      <w:rFonts w:asciiTheme="majorHAnsi" w:hAnsiTheme="majorHAnsi" w:eastAsiaTheme="majorEastAsia" w:cstheme="majorBidi"/>
+      <w:rFonts w:asciiTheme="majorHAnsi" w:eastAsiaTheme="majorEastAsia" w:hAnsiTheme="majorHAnsi" w:cstheme="majorBidi"/>
       <w:color w:val="2E74B5" w:themeColor="accent1" w:themeShade="BF"/>
       <w:sz w:val="32"/>
       <w:szCs w:val="32"/>
@@ -4288,13 +4128,13 @@
       <w:color w:val="272727" w:themeColor="text1" w:themeTint="D8"/>
     </w:rPr>
   </w:style>
-  <w:style w:type="character" w:styleId="DefaultParagraphFont" w:default="1">
+  <w:style w:type="character" w:default="1" w:styleId="DefaultParagraphFont">
     <w:name w:val="Default Paragraph Font"/>
     <w:uiPriority w:val="1"/>
     <w:semiHidden/>
     <w:unhideWhenUsed/>
   </w:style>
-  <w:style w:type="table" w:styleId="TableNormal" w:default="1">
+  <w:style w:type="table" w:default="1" w:styleId="TableNormal">
     <w:name w:val="Normal Table"/>
     <w:uiPriority w:val="99"/>
     <w:semiHidden/>
@@ -4309,26 +4149,26 @@
       </w:tblCellMar>
     </w:tblPr>
   </w:style>
-  <w:style w:type="numbering" w:styleId="NoList" w:default="1">
+  <w:style w:type="numbering" w:default="1" w:styleId="NoList">
     <w:name w:val="No List"/>
     <w:uiPriority w:val="99"/>
     <w:semiHidden/>
     <w:unhideWhenUsed/>
   </w:style>
-  <w:style w:type="character" w:styleId="Heading1Char" w:customStyle="1">
+  <w:style w:type="character" w:customStyle="1" w:styleId="Heading1Char">
     <w:name w:val="Heading 1 Char"/>
     <w:basedOn w:val="DefaultParagraphFont"/>
     <w:link w:val="Heading1"/>
     <w:uiPriority w:val="9"/>
     <w:rsid w:val="00A0189B"/>
     <w:rPr>
-      <w:rFonts w:asciiTheme="majorHAnsi" w:hAnsiTheme="majorHAnsi" w:eastAsiaTheme="majorEastAsia" w:cstheme="majorBidi"/>
+      <w:rFonts w:asciiTheme="majorHAnsi" w:eastAsiaTheme="majorEastAsia" w:hAnsiTheme="majorHAnsi" w:cstheme="majorBidi"/>
       <w:color w:val="2E74B5" w:themeColor="accent1" w:themeShade="BF"/>
       <w:sz w:val="40"/>
       <w:szCs w:val="40"/>
     </w:rPr>
   </w:style>
-  <w:style w:type="character" w:styleId="Heading2Char" w:customStyle="1">
+  <w:style w:type="character" w:customStyle="1" w:styleId="Heading2Char">
     <w:name w:val="Heading 2 Char"/>
     <w:basedOn w:val="DefaultParagraphFont"/>
     <w:link w:val="Heading2"/>
@@ -4336,13 +4176,13 @@
     <w:semiHidden/>
     <w:rsid w:val="00A0189B"/>
     <w:rPr>
-      <w:rFonts w:asciiTheme="majorHAnsi" w:hAnsiTheme="majorHAnsi" w:eastAsiaTheme="majorEastAsia" w:cstheme="majorBidi"/>
+      <w:rFonts w:asciiTheme="majorHAnsi" w:eastAsiaTheme="majorEastAsia" w:hAnsiTheme="majorHAnsi" w:cstheme="majorBidi"/>
       <w:color w:val="2E74B5" w:themeColor="accent1" w:themeShade="BF"/>
       <w:sz w:val="32"/>
       <w:szCs w:val="32"/>
     </w:rPr>
   </w:style>
-  <w:style w:type="character" w:styleId="Heading3Char" w:customStyle="1">
+  <w:style w:type="character" w:customStyle="1" w:styleId="Heading3Char">
     <w:name w:val="Heading 3 Char"/>
     <w:basedOn w:val="DefaultParagraphFont"/>
     <w:link w:val="Heading3"/>
@@ -4356,7 +4196,7 @@
       <w:szCs w:val="28"/>
     </w:rPr>
   </w:style>
-  <w:style w:type="character" w:styleId="Heading4Char" w:customStyle="1">
+  <w:style w:type="character" w:customStyle="1" w:styleId="Heading4Char">
     <w:name w:val="Heading 4 Char"/>
     <w:basedOn w:val="DefaultParagraphFont"/>
     <w:link w:val="Heading4"/>
@@ -4370,7 +4210,7 @@
       <w:color w:val="2E74B5" w:themeColor="accent1" w:themeShade="BF"/>
     </w:rPr>
   </w:style>
-  <w:style w:type="character" w:styleId="Heading5Char" w:customStyle="1">
+  <w:style w:type="character" w:customStyle="1" w:styleId="Heading5Char">
     <w:name w:val="Heading 5 Char"/>
     <w:basedOn w:val="DefaultParagraphFont"/>
     <w:link w:val="Heading5"/>
@@ -4382,7 +4222,7 @@
       <w:color w:val="2E74B5" w:themeColor="accent1" w:themeShade="BF"/>
     </w:rPr>
   </w:style>
-  <w:style w:type="character" w:styleId="Heading6Char" w:customStyle="1">
+  <w:style w:type="character" w:customStyle="1" w:styleId="Heading6Char">
     <w:name w:val="Heading 6 Char"/>
     <w:basedOn w:val="DefaultParagraphFont"/>
     <w:link w:val="Heading6"/>
@@ -4396,7 +4236,7 @@
       <w:color w:val="595959" w:themeColor="text1" w:themeTint="A6"/>
     </w:rPr>
   </w:style>
-  <w:style w:type="character" w:styleId="Heading7Char" w:customStyle="1">
+  <w:style w:type="character" w:customStyle="1" w:styleId="Heading7Char">
     <w:name w:val="Heading 7 Char"/>
     <w:basedOn w:val="DefaultParagraphFont"/>
     <w:link w:val="Heading7"/>
@@ -4408,7 +4248,7 @@
       <w:color w:val="595959" w:themeColor="text1" w:themeTint="A6"/>
     </w:rPr>
   </w:style>
-  <w:style w:type="character" w:styleId="Heading8Char" w:customStyle="1">
+  <w:style w:type="character" w:customStyle="1" w:styleId="Heading8Char">
     <w:name w:val="Heading 8 Char"/>
     <w:basedOn w:val="DefaultParagraphFont"/>
     <w:link w:val="Heading8"/>
@@ -4422,7 +4262,7 @@
       <w:color w:val="272727" w:themeColor="text1" w:themeTint="D8"/>
     </w:rPr>
   </w:style>
-  <w:style w:type="character" w:styleId="Heading9Char" w:customStyle="1">
+  <w:style w:type="character" w:customStyle="1" w:styleId="Heading9Char">
     <w:name w:val="Heading 9 Char"/>
     <w:basedOn w:val="DefaultParagraphFont"/>
     <w:link w:val="Heading9"/>
@@ -4447,21 +4287,21 @@
       <w:contextualSpacing/>
     </w:pPr>
     <w:rPr>
-      <w:rFonts w:asciiTheme="majorHAnsi" w:hAnsiTheme="majorHAnsi" w:eastAsiaTheme="majorEastAsia" w:cstheme="majorBidi"/>
+      <w:rFonts w:asciiTheme="majorHAnsi" w:eastAsiaTheme="majorEastAsia" w:hAnsiTheme="majorHAnsi" w:cstheme="majorBidi"/>
       <w:spacing w:val="-10"/>
       <w:kern w:val="28"/>
       <w:sz w:val="56"/>
       <w:szCs w:val="56"/>
     </w:rPr>
   </w:style>
-  <w:style w:type="character" w:styleId="TitleChar" w:customStyle="1">
+  <w:style w:type="character" w:customStyle="1" w:styleId="TitleChar">
     <w:name w:val="Title Char"/>
     <w:basedOn w:val="DefaultParagraphFont"/>
     <w:link w:val="Title"/>
     <w:uiPriority w:val="10"/>
     <w:rsid w:val="00A0189B"/>
     <w:rPr>
-      <w:rFonts w:asciiTheme="majorHAnsi" w:hAnsiTheme="majorHAnsi" w:eastAsiaTheme="majorEastAsia" w:cstheme="majorBidi"/>
+      <w:rFonts w:asciiTheme="majorHAnsi" w:eastAsiaTheme="majorEastAsia" w:hAnsiTheme="majorHAnsi" w:cstheme="majorBidi"/>
       <w:spacing w:val="-10"/>
       <w:kern w:val="28"/>
       <w:sz w:val="56"/>
@@ -4489,7 +4329,7 @@
       <w:szCs w:val="28"/>
     </w:rPr>
   </w:style>
-  <w:style w:type="character" w:styleId="SubtitleChar" w:customStyle="1">
+  <w:style w:type="character" w:customStyle="1" w:styleId="SubtitleChar">
     <w:name w:val="Subtitle Char"/>
     <w:basedOn w:val="DefaultParagraphFont"/>
     <w:link w:val="Subtitle"/>
@@ -4521,7 +4361,7 @@
       <w:color w:val="404040" w:themeColor="text1" w:themeTint="BF"/>
     </w:rPr>
   </w:style>
-  <w:style w:type="character" w:styleId="QuoteChar" w:customStyle="1">
+  <w:style w:type="character" w:customStyle="1" w:styleId="QuoteChar">
     <w:name w:val="Quote Char"/>
     <w:basedOn w:val="DefaultParagraphFont"/>
     <w:link w:val="Quote"/>
@@ -4566,8 +4406,8 @@
     <w:rsid w:val="00A0189B"/>
     <w:pPr>
       <w:pBdr>
-        <w:top w:val="single" w:color="2E74B5" w:themeColor="accent1" w:themeShade="BF" w:sz="4" w:space="10"/>
-        <w:bottom w:val="single" w:color="2E74B5" w:themeColor="accent1" w:themeShade="BF" w:sz="4" w:space="10"/>
+        <w:top w:val="single" w:sz="4" w:space="10" w:color="2E74B5" w:themeColor="accent1" w:themeShade="BF"/>
+        <w:bottom w:val="single" w:sz="4" w:space="10" w:color="2E74B5" w:themeColor="accent1" w:themeShade="BF"/>
       </w:pBdr>
       <w:spacing w:before="360" w:after="360"/>
       <w:ind w:left="864" w:right="864"/>
@@ -4579,7 +4419,7 @@
       <w:color w:val="2E74B5" w:themeColor="accent1" w:themeShade="BF"/>
     </w:rPr>
   </w:style>
-  <w:style w:type="character" w:styleId="IntenseQuoteChar" w:customStyle="1">
+  <w:style w:type="character" w:customStyle="1" w:styleId="IntenseQuoteChar">
     <w:name w:val="Intense Quote Char"/>
     <w:basedOn w:val="DefaultParagraphFont"/>
     <w:link w:val="IntenseQuote"/>
@@ -4904,6 +4744,23 @@
 </file>
 
 <file path=customXml/item1.xml><?xml version="1.0" encoding="utf-8"?>
+<p:properties xmlns:p="http://schemas.microsoft.com/office/2006/metadata/properties" xmlns:xsi="http://www.w3.org/2001/XMLSchema-instance" xmlns:pc="http://schemas.microsoft.com/office/infopath/2007/PartnerControls">
+  <documentManagement>
+    <_activity xmlns="52b5c5f3-8b6f-4d9c-9bda-3243bb2aa8d1" xsi:nil="true"/>
+  </documentManagement>
+</p:properties>
+</file>
+
+<file path=customXml/item2.xml><?xml version="1.0" encoding="utf-8"?>
+<?mso-contentType ?>
+<FormTemplates xmlns="http://schemas.microsoft.com/sharepoint/v3/contenttype/forms">
+  <Display>DocumentLibraryForm</Display>
+  <Edit>DocumentLibraryForm</Edit>
+  <New>DocumentLibraryForm</New>
+</FormTemplates>
+</file>
+
+<file path=customXml/item3.xml><?xml version="1.0" encoding="utf-8"?>
 <ct:contentTypeSchema xmlns:ct="http://schemas.microsoft.com/office/2006/metadata/contentType" xmlns:ma="http://schemas.microsoft.com/office/2006/metadata/properties/metaAttributes" ct:_="" ma:_="" ma:contentTypeName="Document" ma:contentTypeID="0x010100E89BD2FF7241494A85A6AAA7AD9A58E4" ma:contentTypeVersion="15" ma:contentTypeDescription="Create a new document." ma:contentTypeScope="" ma:versionID="44caed7fdce8fb3cb1cb0bf8ade187ce">
   <xsd:schema xmlns:xsd="http://www.w3.org/2001/XMLSchema" xmlns:xs="http://www.w3.org/2001/XMLSchema" xmlns:p="http://schemas.microsoft.com/office/2006/metadata/properties" xmlns:ns3="52b5c5f3-8b6f-4d9c-9bda-3243bb2aa8d1" xmlns:ns4="aab36355-e6a5-4161-870e-c06e15086bce" targetNamespace="http://schemas.microsoft.com/office/2006/metadata/properties" ma:root="true" ma:fieldsID="67e6b409742ef55f7f1636ef054e23a0" ns3:_="" ns4:_="">
     <xsd:import namespace="52b5c5f3-8b6f-4d9c-9bda-3243bb2aa8d1"/>
@@ -5136,24 +4993,25 @@
 </ct:contentTypeSchema>
 </file>
 
-<file path=customXml/item2.xml><?xml version="1.0" encoding="utf-8"?>
-<?mso-contentType ?>
-<FormTemplates xmlns="http://schemas.microsoft.com/sharepoint/v3/contenttype/forms">
-  <Display>DocumentLibraryForm</Display>
-  <Edit>DocumentLibraryForm</Edit>
-  <New>DocumentLibraryForm</New>
-</FormTemplates>
+<file path=customXml/itemProps1.xml><?xml version="1.0" encoding="utf-8"?>
+<ds:datastoreItem xmlns:ds="http://schemas.openxmlformats.org/officeDocument/2006/customXml" ds:itemID="{15E7E2CA-6CB2-4D36-8789-388DFA758C16}">
+  <ds:schemaRefs>
+    <ds:schemaRef ds:uri="http://schemas.microsoft.com/office/2006/metadata/properties"/>
+    <ds:schemaRef ds:uri="http://schemas.microsoft.com/office/infopath/2007/PartnerControls"/>
+    <ds:schemaRef ds:uri="52b5c5f3-8b6f-4d9c-9bda-3243bb2aa8d1"/>
+  </ds:schemaRefs>
+</ds:datastoreItem>
 </file>
 
-<file path=customXml/item3.xml><?xml version="1.0" encoding="utf-8"?>
-<p:properties xmlns:p="http://schemas.microsoft.com/office/2006/metadata/properties" xmlns:xsi="http://www.w3.org/2001/XMLSchema-instance" xmlns:pc="http://schemas.microsoft.com/office/infopath/2007/PartnerControls">
-  <documentManagement>
-    <_activity xmlns="52b5c5f3-8b6f-4d9c-9bda-3243bb2aa8d1" xsi:nil="true"/>
-  </documentManagement>
-</p:properties>
+<file path=customXml/itemProps2.xml><?xml version="1.0" encoding="utf-8"?>
+<ds:datastoreItem xmlns:ds="http://schemas.openxmlformats.org/officeDocument/2006/customXml" ds:itemID="{07BDAC73-4D28-4CDD-BCBE-F09727A6AD62}">
+  <ds:schemaRefs>
+    <ds:schemaRef ds:uri="http://schemas.microsoft.com/sharepoint/v3/contenttype/forms"/>
+  </ds:schemaRefs>
+</ds:datastoreItem>
 </file>
 
-<file path=customXml/itemProps1.xml><?xml version="1.0" encoding="utf-8"?>
+<file path=customXml/itemProps3.xml><?xml version="1.0" encoding="utf-8"?>
 <ds:datastoreItem xmlns:ds="http://schemas.openxmlformats.org/officeDocument/2006/customXml" ds:itemID="{929D115E-61FC-4AFB-B5FD-7BB02C45A490}">
   <ds:schemaRefs>
     <ds:schemaRef ds:uri="http://schemas.microsoft.com/office/2006/metadata/contentType"/>
@@ -5170,29 +5028,4 @@
     <ds:schemaRef ds:uri="http://schemas.microsoft.com/internal/obd"/>
   </ds:schemaRefs>
 </ds:datastoreItem>
-</file>
-
-<file path=customXml/itemProps2.xml><?xml version="1.0" encoding="utf-8"?>
-<ds:datastoreItem xmlns:ds="http://schemas.openxmlformats.org/officeDocument/2006/customXml" ds:itemID="{07BDAC73-4D28-4CDD-BCBE-F09727A6AD62}">
-  <ds:schemaRefs>
-    <ds:schemaRef ds:uri="http://schemas.microsoft.com/sharepoint/v3/contenttype/forms"/>
-  </ds:schemaRefs>
-</ds:datastoreItem>
-</file>
-
-<file path=customXml/itemProps3.xml><?xml version="1.0" encoding="utf-8"?>
-<ds:datastoreItem xmlns:ds="http://schemas.openxmlformats.org/officeDocument/2006/customXml" ds:itemID="{15E7E2CA-6CB2-4D36-8789-388DFA758C16}">
-  <ds:schemaRefs>
-    <ds:schemaRef ds:uri="http://purl.org/dc/dcmitype/"/>
-    <ds:schemaRef ds:uri="http://purl.org/dc/terms/"/>
-    <ds:schemaRef ds:uri="http://www.w3.org/XML/1998/namespace"/>
-    <ds:schemaRef ds:uri="http://schemas.microsoft.com/office/2006/documentManagement/types"/>
-    <ds:schemaRef ds:uri="http://purl.org/dc/elements/1.1/"/>
-    <ds:schemaRef ds:uri="http://schemas.microsoft.com/office/infopath/2007/PartnerControls"/>
-    <ds:schemaRef ds:uri="http://schemas.microsoft.com/office/2006/metadata/properties"/>
-    <ds:schemaRef ds:uri="http://schemas.openxmlformats.org/package/2006/metadata/core-properties"/>
-    <ds:schemaRef ds:uri="aab36355-e6a5-4161-870e-c06e15086bce"/>
-    <ds:schemaRef ds:uri="52b5c5f3-8b6f-4d9c-9bda-3243bb2aa8d1"/>
-  </ds:schemaRefs>
-</ds:datastoreItem>
 </file>
</xml_diff>